<commit_message>
Current progress on Refreactor of the code.
</commit_message>
<xml_diff>
--- a/Documents/VQ-RequirementDocument.docx
+++ b/Documents/VQ-RequirementDocument.docx
@@ -1299,7 +1299,22 @@
         <w:t>Performance</w:t>
       </w:r>
       <w:r>
-        <w:t>: The system should be sent and saved within 3 seconds.</w:t>
+        <w:t xml:space="preserve">: The system should be sent and saved within </w:t>
+      </w:r>
+      <w:r>
+        <w:t xml:space="preserve">less </w:t>
+      </w:r>
+      <w:r>
+        <w:t>than</w:t>
+      </w:r>
+      <w:r>
+        <w:t xml:space="preserve"> a</w:t>
+      </w:r>
+      <w:r>
+        <w:t xml:space="preserve"> second</w:t>
+      </w:r>
+      <w:r>
+        <w:t>.</w:t>
       </w:r>
     </w:p>
     <w:p>
@@ -1420,7 +1435,22 @@
         <w:t>Performance</w:t>
       </w:r>
       <w:r>
-        <w:t>: The system should be sent and saved within 3 seconds.</w:t>
+        <w:t>: The system should be sent and saved</w:t>
+      </w:r>
+      <w:r>
+        <w:t xml:space="preserve"> within</w:t>
+      </w:r>
+      <w:r>
+        <w:t xml:space="preserve"> </w:t>
+      </w:r>
+      <w:r>
+        <w:t>less than a</w:t>
+      </w:r>
+      <w:r>
+        <w:t xml:space="preserve"> second</w:t>
+      </w:r>
+      <w:r>
+        <w:t>.</w:t>
       </w:r>
     </w:p>
     <w:p>
@@ -1541,7 +1571,19 @@
         <w:t>Performance</w:t>
       </w:r>
       <w:r>
-        <w:t>: The system should be sent and saved within 3 seconds.</w:t>
+        <w:t xml:space="preserve">: The system should be sent and </w:t>
+      </w:r>
+      <w:r>
+        <w:t xml:space="preserve">saved within </w:t>
+      </w:r>
+      <w:r>
+        <w:t>less tha</w:t>
+      </w:r>
+      <w:r>
+        <w:t>n a second</w:t>
+      </w:r>
+      <w:r>
+        <w:t>.</w:t>
       </w:r>
     </w:p>
     <w:p>
@@ -2588,7 +2630,7 @@
                     <a:blip r:embed="rId6" cstate="print">
                       <a:extLst>
                         <a:ext uri="{28A0092B-C50C-407E-A947-70E740481C1C}">
-                          <a14:useLocalDpi xmlns:a14="http://schemas.microsoft.com/office/drawing/2010/main" xmlns:wps="http://schemas.microsoft.com/office/word/2010/wordprocessingShape" xmlns:wpi="http://schemas.microsoft.com/office/word/2010/wordprocessingInk" xmlns:wpg="http://schemas.microsoft.com/office/word/2010/wordprocessingGroup" xmlns:w14="http://schemas.microsoft.com/office/word/2010/wordml" xmlns:w="http://schemas.openxmlformats.org/wordprocessingml/2006/main" xmlns:w10="urn:schemas-microsoft-com:office:word" xmlns:wp14="http://schemas.microsoft.com/office/word/2010/wordprocessingDrawing" xmlns:v="urn:schemas-microsoft-com:vml" xmlns:o="urn:schemas-microsoft-com:office:office" xmlns:mv="urn:schemas-microsoft-com:mac:vml" xmlns:mc="http://schemas.openxmlformats.org/markup-compatibility/2006" xmlns:mo="http://schemas.microsoft.com/office/mac/office/2008/main" xmlns:wpc="http://schemas.microsoft.com/office/word/2010/wordprocessingCanvas" xmlns="" val="0"/>
+                          <a14:useLocalDpi xmlns="" xmlns:wpc="http://schemas.microsoft.com/office/word/2010/wordprocessingCanvas" xmlns:mo="http://schemas.microsoft.com/office/mac/office/2008/main" xmlns:mc="http://schemas.openxmlformats.org/markup-compatibility/2006" xmlns:mv="urn:schemas-microsoft-com:mac:vml" xmlns:o="urn:schemas-microsoft-com:office:office" xmlns:v="urn:schemas-microsoft-com:vml" xmlns:wp14="http://schemas.microsoft.com/office/word/2010/wordprocessingDrawing" xmlns:w10="urn:schemas-microsoft-com:office:word" xmlns:w="http://schemas.openxmlformats.org/wordprocessingml/2006/main" xmlns:w14="http://schemas.microsoft.com/office/word/2010/wordml" xmlns:wpg="http://schemas.microsoft.com/office/word/2010/wordprocessingGroup" xmlns:wpi="http://schemas.microsoft.com/office/word/2010/wordprocessingInk" xmlns:wps="http://schemas.microsoft.com/office/word/2010/wordprocessingShape" xmlns:a14="http://schemas.microsoft.com/office/drawing/2010/main" val="0"/>
                         </a:ext>
                       </a:extLst>
                     </a:blip>

</xml_diff>